<commit_message>
comment tokenisation + stop-words
</commit_message>
<xml_diff>
--- a/Пояснювальна_записка_Галько_Міли_ІП_01.docx
+++ b/Пояснювальна_записка_Галько_Міли_ІП_01.docx
@@ -6193,19 +6193,10 @@
       </w:r>
       <w:proofErr w:type="spellEnd"/>
       <w:r>
-        <w:t xml:space="preserve">() є перелік загальної кількості полів - </w:t>
-      </w:r>
-      <w:r>
-        <w:t>6417106</w:t>
-      </w:r>
-      <w:r>
-        <w:t xml:space="preserve"> </w:t>
-      </w:r>
-      <w:r>
-        <w:t>(рис. 3.2)</w:t>
-      </w:r>
-      <w:r>
-        <w:t xml:space="preserve">; 5 колонок, як і передбачалося; </w:t>
+        <w:t>() є перелік загальної кількості полів - 6417106</w:t>
+      </w:r>
+      <w:r>
+        <w:t xml:space="preserve"> (рис. 3.2); 5 колонок, як і передбачалося; </w:t>
       </w:r>
       <w:r>
         <w:t>споживання пам’яті – 171.4+ МВ.</w:t>
@@ -6217,6 +6208,9 @@
         <w:jc w:val="center"/>
       </w:pPr>
       <w:r>
+        <w:rPr>
+          <w:noProof/>
+        </w:rPr>
         <w:lastRenderedPageBreak/>
         <w:drawing>
           <wp:inline distT="0" distB="0" distL="0" distR="0" wp14:anchorId="181F2F7E" wp14:editId="0A097EE2">
@@ -6261,16 +6255,7 @@
         <w:jc w:val="center"/>
       </w:pPr>
       <w:r>
-        <w:t>Рисунок 3.</w:t>
-      </w:r>
-      <w:r>
-        <w:t>2</w:t>
-      </w:r>
-      <w:r>
-        <w:t xml:space="preserve"> – </w:t>
-      </w:r>
-      <w:r>
-        <w:t xml:space="preserve">Результат виконання функції </w:t>
+        <w:t xml:space="preserve">Рисунок 3.2 – Результат виконання функції </w:t>
       </w:r>
       <w:proofErr w:type="spellStart"/>
       <w:r>
@@ -6382,6 +6367,9 @@
         <w:jc w:val="center"/>
       </w:pPr>
       <w:r>
+        <w:rPr>
+          <w:noProof/>
+        </w:rPr>
         <w:lastRenderedPageBreak/>
         <w:drawing>
           <wp:inline distT="0" distB="0" distL="0" distR="0" wp14:anchorId="298AEEBD" wp14:editId="60F92CDB">
@@ -6426,16 +6414,7 @@
         <w:jc w:val="center"/>
       </w:pPr>
       <w:r>
-        <w:t>Рисунок 3.</w:t>
-      </w:r>
-      <w:r>
-        <w:t>4</w:t>
-      </w:r>
-      <w:r>
-        <w:t xml:space="preserve"> – </w:t>
-      </w:r>
-      <w:r>
-        <w:t>Оцінка загальної кількості незаповнених даних у колонках</w:t>
+        <w:t>Рисунок 3.4 – Оцінка загальної кількості незаповнених даних у колонках</w:t>
       </w:r>
     </w:p>
     <w:p>
@@ -6443,7 +6422,13 @@
         <w:spacing w:after="240"/>
       </w:pPr>
       <w:r>
-        <w:t xml:space="preserve">Отже </w:t>
+        <w:t>Отже</w:t>
+      </w:r>
+      <w:r>
+        <w:t>,</w:t>
+      </w:r>
+      <w:r>
+        <w:t xml:space="preserve"> </w:t>
       </w:r>
       <w:r>
         <w:t xml:space="preserve">підготовка даних </w:t>
@@ -6500,10 +6485,19 @@
         <w:t xml:space="preserve">пропуск полів, що не мають сильного впливу (розмір відгуку менше </w:t>
       </w:r>
       <w:r>
+        <w:t xml:space="preserve">ніж </w:t>
+      </w:r>
+      <w:r>
         <w:t>25</w:t>
       </w:r>
       <w:r>
-        <w:t xml:space="preserve"> символів та непідтриманий іншими гравцями);</w:t>
+        <w:t xml:space="preserve"> символів та не</w:t>
+      </w:r>
+      <w:r>
+        <w:t xml:space="preserve"> </w:t>
+      </w:r>
+      <w:r>
+        <w:t>підтриманий іншими гравцями);</w:t>
       </w:r>
     </w:p>
     <w:p>
@@ -6516,10 +6510,7 @@
         <w:spacing w:after="240"/>
       </w:pPr>
       <w:r>
-        <w:t>видалення полів, що мають некоректні/безглузді відгуки</w:t>
-      </w:r>
-      <w:r>
-        <w:t>.</w:t>
+        <w:t>видалення полів, що мають некоректні/безглузді відгуки.</w:t>
       </w:r>
     </w:p>
     <w:p>
@@ -6539,19 +6530,27 @@
         <w:ind w:firstLine="720"/>
       </w:pPr>
       <w:r>
-        <w:t xml:space="preserve">З рисунку 3.4 можна зрозуміти, що загалом при очищенні пустот загальна кількість строчок може знизитись максимум на 190539 значень. За допомогою бібліотеки </w:t>
-      </w:r>
-      <w:r>
-        <w:rPr>
-          <w:lang w:val="en-US"/>
-        </w:rPr>
+        <w:t>З рисунк</w:t>
+      </w:r>
+      <w:r>
+        <w:t>а</w:t>
+      </w:r>
+      <w:r>
+        <w:t xml:space="preserve"> 3.4 можна зрозуміти, що загалом при очищенні пустот загальна кількість </w:t>
+      </w:r>
+      <w:r>
+        <w:t>полів</w:t>
+      </w:r>
+      <w:r>
+        <w:t xml:space="preserve"> може знизитись максимум на 190539 значень. За допомогою бібліотеки </w:t>
+      </w:r>
+      <w:proofErr w:type="spellStart"/>
+      <w:r>
         <w:t>pandas</w:t>
       </w:r>
-      <w:r>
-        <w:t xml:space="preserve"> </w:t>
-      </w:r>
-      <w:r>
-        <w:t xml:space="preserve">маємо змогу видалити стрічки таблиці через використання функції </w:t>
+      <w:proofErr w:type="spellEnd"/>
+      <w:r>
+        <w:t xml:space="preserve"> маємо змогу видалити стрічки таблиці через використання функції </w:t>
       </w:r>
       <w:proofErr w:type="spellStart"/>
       <w:r>
@@ -6575,10 +6574,7 @@
       </w:r>
       <w:proofErr w:type="spellEnd"/>
       <w:r>
-        <w:t>)</w:t>
-      </w:r>
-      <w:r>
-        <w:t xml:space="preserve">. Таким чином ми змінюємо оригінальну таблицю </w:t>
+        <w:t xml:space="preserve">). Таким чином ми змінюємо оригінальну таблицю </w:t>
       </w:r>
       <w:r>
         <w:t xml:space="preserve">зменшуючи загальний обсяг стрічок до 6226728. </w:t>
@@ -6588,9 +6584,6 @@
       <w:pPr>
         <w:spacing w:after="240"/>
         <w:ind w:firstLine="720"/>
-        <w:rPr>
-          <w:lang w:val="ru-UA"/>
-        </w:rPr>
       </w:pPr>
       <w:r>
         <w:t xml:space="preserve">При повторному виконанні функції </w:t>
@@ -6625,13 +6618,22 @@
       </w:r>
       <w:proofErr w:type="spellEnd"/>
       <w:r>
-        <w:t xml:space="preserve"> = 0))</w:t>
-      </w:r>
-      <w:r>
-        <w:t xml:space="preserve"> (рис.3.4) отримуємо для усіх колонок кількість пустот, що дорівнюють нулю. </w:t>
-      </w:r>
-      <w:r>
-        <w:t>Отже очищення було виконано успішно.</w:t>
+        <w:t xml:space="preserve"> = 0)) (рис.</w:t>
+      </w:r>
+      <w:r>
+        <w:t xml:space="preserve"> </w:t>
+      </w:r>
+      <w:r>
+        <w:t xml:space="preserve">3.4) отримуємо для усіх колонок кількість пустот, що дорівнюють нулю. </w:t>
+      </w:r>
+      <w:r>
+        <w:t>Отже</w:t>
+      </w:r>
+      <w:r>
+        <w:t>,</w:t>
+      </w:r>
+      <w:r>
+        <w:t xml:space="preserve"> очищення було виконано успішно.</w:t>
       </w:r>
     </w:p>
     <w:p>
@@ -6682,6 +6684,7 @@
       </w:pPr>
       <w:proofErr w:type="spellStart"/>
       <w:r>
+        <w:lastRenderedPageBreak/>
         <w:t>for</w:t>
       </w:r>
       <w:proofErr w:type="spellEnd"/>
@@ -6840,17 +6843,19 @@
       <w:r>
         <w:t xml:space="preserve">Зміна </w:t>
       </w:r>
-      <w:r>
-        <w:rPr>
-          <w:lang w:val="en-US"/>
-        </w:rPr>
+      <w:proofErr w:type="spellStart"/>
+      <w:r>
         <w:t>counter</w:t>
       </w:r>
-      <w:r>
-        <w:t xml:space="preserve"> </w:t>
-      </w:r>
-      <w:r>
-        <w:t>дозволяє відмірити кількість замін. На кінець ітерації значення досягло 1156686.</w:t>
+      <w:proofErr w:type="spellEnd"/>
+      <w:r>
+        <w:t xml:space="preserve"> дозволяє відмір</w:t>
+      </w:r>
+      <w:r>
+        <w:t>я</w:t>
+      </w:r>
+      <w:r>
+        <w:t>ти кількість замін. На кінець ітерації значення досягло 1156686.</w:t>
       </w:r>
       <w:r>
         <w:t xml:space="preserve"> </w:t>
@@ -6864,11 +6869,11 @@
         <w:spacing w:after="240"/>
         <w:ind w:firstLine="0"/>
         <w:jc w:val="center"/>
+      </w:pPr>
+      <w:r>
         <w:rPr>
-          <w:lang w:val="en-US"/>
+          <w:noProof/>
         </w:rPr>
-      </w:pPr>
-      <w:r>
         <w:drawing>
           <wp:inline distT="0" distB="0" distL="0" distR="0" wp14:anchorId="16BED6CF" wp14:editId="5EF315EB">
             <wp:extent cx="5345070" cy="1341120"/>
@@ -6906,9 +6911,6 @@
         </w:drawing>
       </w:r>
       <w:r>
-        <w:rPr>
-          <w:lang w:val="en-US"/>
-        </w:rPr>
         <w:t xml:space="preserve"> </w:t>
       </w:r>
     </w:p>
@@ -6918,35 +6920,13 @@
         <w:jc w:val="center"/>
       </w:pPr>
       <w:r>
-        <w:t>Рисунок 3.</w:t>
-      </w:r>
-      <w:r>
-        <w:t>5</w:t>
-      </w:r>
-      <w:r>
-        <w:t xml:space="preserve"> – </w:t>
-      </w:r>
-      <w:r>
-        <w:t>Виведення таблиці відсортованою за «</w:t>
-      </w:r>
-      <w:r>
-        <w:rPr>
-          <w:lang w:val="en-US"/>
-        </w:rPr>
-        <w:t>review</w:t>
-      </w:r>
-      <w:r>
-        <w:rPr>
-          <w:lang w:val="ru-RU"/>
-        </w:rPr>
-        <w:t>_</w:t>
-      </w:r>
-      <w:r>
-        <w:rPr>
-          <w:lang w:val="en-US"/>
-        </w:rPr>
-        <w:t>score</w:t>
-      </w:r>
+        <w:t>Рисунок 3.5 – Виведення таблиці відсортованою за «</w:t>
+      </w:r>
+      <w:proofErr w:type="spellStart"/>
+      <w:r>
+        <w:t>review_score</w:t>
+      </w:r>
+      <w:proofErr w:type="spellEnd"/>
       <w:r>
         <w:t>»</w:t>
       </w:r>
@@ -6964,60 +6944,42 @@
         <w:spacing w:after="240"/>
         <w:ind w:firstLine="0"/>
         <w:jc w:val="left"/>
-        <w:rPr>
-          <w:lang w:val="en-US"/>
-        </w:rPr>
       </w:pPr>
       <w:r>
         <w:tab/>
         <w:t>Оскільки задана таблиця досягає великого об’єму</w:t>
       </w:r>
       <w:r>
-        <w:rPr>
-          <w:lang w:val="ru-RU"/>
-        </w:rPr>
-        <w:t xml:space="preserve"> </w:t>
-      </w:r>
-      <w:r>
-        <w:t xml:space="preserve">у </w:t>
-      </w:r>
-      <w:r>
-        <w:t>6226728</w:t>
-      </w:r>
-      <w:r>
-        <w:t xml:space="preserve">, то для більш оперативної аналізу слід залишити лише впливові поля. Загалом, якщо гравець написав коментар, що є меншим за </w:t>
-      </w:r>
-      <w:r>
-        <w:rPr>
-          <w:lang w:val="ru-RU"/>
-        </w:rPr>
+        <w:t xml:space="preserve"> у 6226728</w:t>
+      </w:r>
+      <w:r>
+        <w:t>, то для більш оперативно</w:t>
+      </w:r>
+      <w:r>
+        <w:t>го</w:t>
+      </w:r>
+      <w:r>
+        <w:t xml:space="preserve"> аналізу слід залишити лише впливові поля. Загалом, якщо гравець написав коментар, що є меншим за </w:t>
+      </w:r>
+      <w:r>
         <w:t>10</w:t>
       </w:r>
       <w:r>
         <w:t xml:space="preserve"> символів</w:t>
       </w:r>
       <w:r>
-        <w:rPr>
-          <w:lang w:val="ru-RU"/>
-        </w:rPr>
-        <w:t xml:space="preserve">, </w:t>
-      </w:r>
-      <w:r>
-        <w:rPr>
-          <w:lang w:val="ru-RU"/>
-        </w:rPr>
-        <w:t xml:space="preserve">то </w:t>
-      </w:r>
-      <w:r>
-        <w:t>він не розкриває повної думки автора. Якщо ж розмір коментаря до 25,</w:t>
-      </w:r>
-      <w:r>
-        <w:t xml:space="preserve"> і він не оцінений іншими користувачами, можна вважати його не важливим. Отже нехай, виконаємо наступний код:</w:t>
-      </w:r>
-      <w:r>
-        <w:rPr>
-          <w:lang w:val="en-US"/>
-        </w:rPr>
+        <w:t>, то він не розкриває повної думки автора. Якщо ж розмір коментаря до 25,</w:t>
+      </w:r>
+      <w:r>
+        <w:t xml:space="preserve"> і він не оцінений іншими користувачами, можна вважати його не важливим. Отже</w:t>
+      </w:r>
+      <w:r>
+        <w:t>,</w:t>
+      </w:r>
+      <w:r>
+        <w:t xml:space="preserve"> нехай, виконаємо наступний код:</w:t>
+      </w:r>
+      <w:r>
         <w:t xml:space="preserve"> </w:t>
       </w:r>
     </w:p>
@@ -7026,113 +6988,62 @@
         <w:spacing w:after="240"/>
         <w:ind w:firstLine="720"/>
         <w:jc w:val="left"/>
-        <w:rPr>
-          <w:lang w:val="en-US"/>
-        </w:rPr>
-      </w:pPr>
-      <w:proofErr w:type="spellStart"/>
-      <w:r>
-        <w:rPr>
-          <w:lang w:val="ru-UA"/>
-        </w:rPr>
+      </w:pPr>
+      <w:proofErr w:type="spellStart"/>
+      <w:r>
         <w:t>steam</w:t>
       </w:r>
       <w:proofErr w:type="spellEnd"/>
       <w:r>
-        <w:rPr>
-          <w:lang w:val="ru-UA"/>
-        </w:rPr>
         <w:t>['</w:t>
       </w:r>
       <w:proofErr w:type="spellStart"/>
       <w:r>
-        <w:rPr>
-          <w:lang w:val="ru-UA"/>
-        </w:rPr>
         <w:t>letters_count</w:t>
       </w:r>
       <w:proofErr w:type="spellEnd"/>
       <w:r>
-        <w:rPr>
-          <w:lang w:val="ru-UA"/>
-        </w:rPr>
         <w:t xml:space="preserve">'] = </w:t>
       </w:r>
       <w:proofErr w:type="spellStart"/>
       <w:r>
-        <w:rPr>
-          <w:lang w:val="ru-UA"/>
-        </w:rPr>
         <w:t>steam</w:t>
       </w:r>
       <w:proofErr w:type="spellEnd"/>
       <w:r>
-        <w:rPr>
-          <w:lang w:val="ru-UA"/>
-        </w:rPr>
         <w:t>['</w:t>
       </w:r>
       <w:proofErr w:type="spellStart"/>
       <w:r>
-        <w:rPr>
-          <w:lang w:val="ru-UA"/>
-        </w:rPr>
         <w:t>review_text</w:t>
       </w:r>
       <w:proofErr w:type="spellEnd"/>
       <w:r>
-        <w:rPr>
-          <w:lang w:val="ru-UA"/>
-        </w:rPr>
         <w:t>'].</w:t>
       </w:r>
       <w:proofErr w:type="spellStart"/>
       <w:r>
-        <w:rPr>
-          <w:lang w:val="ru-UA"/>
-        </w:rPr>
         <w:t>apply</w:t>
       </w:r>
       <w:proofErr w:type="spellEnd"/>
       <w:r>
-        <w:rPr>
-          <w:lang w:val="ru-UA"/>
-        </w:rPr>
         <w:t>(</w:t>
       </w:r>
       <w:proofErr w:type="spellStart"/>
       <w:r>
-        <w:rPr>
-          <w:lang w:val="ru-UA"/>
-        </w:rPr>
         <w:t>lambda</w:t>
       </w:r>
       <w:proofErr w:type="spellEnd"/>
       <w:r>
-        <w:rPr>
-          <w:lang w:val="ru-UA"/>
-        </w:rPr>
         <w:t xml:space="preserve"> x: </w:t>
       </w:r>
       <w:proofErr w:type="spellStart"/>
       <w:r>
-        <w:rPr>
-          <w:lang w:val="ru-UA"/>
-        </w:rPr>
         <w:t>len</w:t>
       </w:r>
       <w:proofErr w:type="spellEnd"/>
       <w:r>
-        <w:rPr>
-          <w:lang w:val="ru-UA"/>
-        </w:rPr>
-        <w:t>(x))</w:t>
-      </w:r>
-      <w:r>
-        <w:rPr>
-          <w:lang w:val="en-US"/>
-        </w:rPr>
-        <w:t>.</w:t>
+        <w:t>(x)).</w:t>
       </w:r>
     </w:p>
     <w:p>
@@ -7140,17 +7051,9 @@
         <w:spacing w:after="240"/>
         <w:ind w:firstLine="0"/>
         <w:jc w:val="left"/>
-        <w:rPr>
-          <w:lang w:val="en-US"/>
-        </w:rPr>
-      </w:pPr>
-      <w:r>
-        <w:rPr>
-          <w:lang w:val="en-US"/>
-        </w:rPr>
+      </w:pPr>
+      <w:r>
         <w:tab/>
-      </w:r>
-      <w:r>
         <w:t xml:space="preserve">Додаємо нову колонку, що </w:t>
       </w:r>
       <w:r>
@@ -7158,23 +7061,18 @@
       </w:r>
       <w:proofErr w:type="spellStart"/>
       <w:r>
-        <w:rPr>
-          <w:lang w:val="en-US"/>
-        </w:rPr>
         <w:t>dataframe</w:t>
       </w:r>
       <w:proofErr w:type="spellEnd"/>
       <w:r>
-        <w:t>. У ньому будуть стрічки лише ті, що мають довжину коментарів більше за 10; чи ті, що менше за 25, але мають гарну оцінку. Виконавши заданий алгоритм, отримуємо новий фрейм</w:t>
-      </w:r>
-      <w:r>
-        <w:rPr>
-          <w:lang w:val="en-US"/>
-        </w:rPr>
-        <w:t xml:space="preserve"> </w:t>
-      </w:r>
-      <w:r>
-        <w:t>розміром у 5041078 записів.</w:t>
+        <w:t xml:space="preserve">. У ньому будуть стрічки лише ті, що мають довжину коментарів більше за 10; чи ті, що менше за 25, але мають гарну оцінку. </w:t>
+      </w:r>
+      <w:r>
+        <w:lastRenderedPageBreak/>
+        <w:t>Виконавши заданий алгоритм, отримуємо новий фрейм</w:t>
+      </w:r>
+      <w:r>
+        <w:t xml:space="preserve"> розміром у 5041078 записів.</w:t>
       </w:r>
     </w:p>
     <w:p>
@@ -7279,10 +7177,7 @@
       </w:r>
       <w:proofErr w:type="spellEnd"/>
       <w:r>
-        <w:t xml:space="preserve"> через їх написані відгуки до ігор. Особливістю</w:t>
-      </w:r>
-      <w:r>
-        <w:t xml:space="preserve"> таких текстів є те, що м</w:t>
+        <w:t xml:space="preserve"> через їх написані відгуки до ігор. Особливістю таких текстів є те, що м</w:t>
       </w:r>
       <w:r>
         <w:t>и</w:t>
@@ -7291,7 +7186,13 @@
         <w:t xml:space="preserve"> маємо справу не з готовими конкретними даними, а з потоком </w:t>
       </w:r>
       <w:r>
-        <w:t xml:space="preserve">неструктурованої інформації. Так, ми маємо речення, слова, але через особливості мов маємо багато непотрібної граматичної інформації; чи слова вставки, паразити, що не мають багато сенсу при аналізі ігрового ринку. Отже в першу чергу, необхідно </w:t>
+        <w:t>неструктурованої інформації. Так, ми маємо речення, слова</w:t>
+      </w:r>
+      <w:r>
+        <w:t xml:space="preserve">; </w:t>
+      </w:r>
+      <w:r>
+        <w:t xml:space="preserve">але через особливості мов маємо багато непотрібної граматичної інформації чи слова вставки, паразити, що не мають багато сенсу при аналізі ігрового ринку. Отже в першу чергу, необхідно </w:t>
       </w:r>
       <w:r>
         <w:t>очистити наші відгуки певним способом. Опишемо наступні важливі пункти для реалізації підготовки даних:</w:t>
@@ -7339,16 +7240,7 @@
         <w:jc w:val="left"/>
       </w:pPr>
       <w:r>
-        <w:t xml:space="preserve">очищення </w:t>
-      </w:r>
-      <w:r>
-        <w:t>від непотрібних символів</w:t>
-      </w:r>
-      <w:r>
-        <w:rPr>
-          <w:lang w:val="ru-RU"/>
-        </w:rPr>
-        <w:t>;</w:t>
+        <w:t>очищення від непотрібних символів;</w:t>
       </w:r>
     </w:p>
     <w:p>
@@ -7361,9 +7253,11 @@
         <w:spacing w:after="240"/>
         <w:jc w:val="left"/>
       </w:pPr>
-      <w:r>
-        <w:t>видалення стоп-слів</w:t>
-      </w:r>
+      <w:proofErr w:type="spellStart"/>
+      <w:r>
+        <w:t>токенізація</w:t>
+      </w:r>
+      <w:proofErr w:type="spellEnd"/>
       <w:r>
         <w:t>;</w:t>
       </w:r>
@@ -7379,15 +7273,7 @@
         <w:jc w:val="left"/>
       </w:pPr>
       <w:r>
-        <w:t xml:space="preserve">видалення </w:t>
-      </w:r>
-      <w:proofErr w:type="spellStart"/>
-      <w:r>
-        <w:t>емодзі</w:t>
-      </w:r>
-      <w:proofErr w:type="spellEnd"/>
-      <w:r>
-        <w:t>;</w:t>
+        <w:t>видалення стоп-слів;</w:t>
       </w:r>
     </w:p>
     <w:p>
@@ -7400,53 +7286,533 @@
         <w:spacing w:after="240"/>
         <w:jc w:val="left"/>
       </w:pPr>
+      <w:r>
+        <w:t>унормування.</w:t>
+      </w:r>
+    </w:p>
+    <w:p>
+      <w:pPr>
+        <w:spacing w:after="240"/>
+        <w:jc w:val="left"/>
+      </w:pPr>
+      <w:r>
+        <w:t>Отож, перейдемо до практичного способу вирішення вищеописаних пунктів. Перш</w:t>
+      </w:r>
+      <w:r>
+        <w:t xml:space="preserve">і 3 </w:t>
+      </w:r>
+      <w:r>
+        <w:t>етап</w:t>
+      </w:r>
+      <w:r>
+        <w:t>и</w:t>
+      </w:r>
+      <w:r>
+        <w:t xml:space="preserve"> ма</w:t>
+      </w:r>
+      <w:r>
+        <w:t>ють</w:t>
+      </w:r>
+      <w:r>
+        <w:t xml:space="preserve"> на увазі те, </w:t>
+      </w:r>
+      <w:r>
+        <w:t>що сам текст повинен бути відформатований</w:t>
+      </w:r>
+      <w:r>
+        <w:t xml:space="preserve">. </w:t>
+      </w:r>
+      <w:r>
+        <w:t xml:space="preserve">Для приведення тексту до нижнього регістру необхідно виконати наступний код: </w:t>
+      </w:r>
+      <w:proofErr w:type="spellStart"/>
+      <w:r>
+        <w:t>steam</w:t>
+      </w:r>
+      <w:proofErr w:type="spellEnd"/>
+      <w:r>
+        <w:t>['</w:t>
+      </w:r>
+      <w:proofErr w:type="spellStart"/>
+      <w:r>
+        <w:t>review_text</w:t>
+      </w:r>
+      <w:proofErr w:type="spellEnd"/>
+      <w:r>
+        <w:t xml:space="preserve">'] = </w:t>
+      </w:r>
+      <w:proofErr w:type="spellStart"/>
+      <w:r>
+        <w:t>s</w:t>
+      </w:r>
+      <w:r>
+        <w:t>team</w:t>
+      </w:r>
+      <w:proofErr w:type="spellEnd"/>
+      <w:r>
+        <w:t>['</w:t>
+      </w:r>
+      <w:proofErr w:type="spellStart"/>
+      <w:r>
+        <w:t>review_text</w:t>
+      </w:r>
+      <w:proofErr w:type="spellEnd"/>
+      <w:r>
+        <w:t>'].</w:t>
+      </w:r>
+      <w:proofErr w:type="spellStart"/>
+      <w:r>
+        <w:t>astype</w:t>
+      </w:r>
+      <w:proofErr w:type="spellEnd"/>
+      <w:r>
+        <w:t>(</w:t>
+      </w:r>
+      <w:proofErr w:type="spellStart"/>
+      <w:r>
+        <w:t>str</w:t>
+      </w:r>
+      <w:proofErr w:type="spellEnd"/>
+      <w:r>
+        <w:t>).</w:t>
+      </w:r>
+      <w:proofErr w:type="spellStart"/>
+      <w:r>
+        <w:t>str.lower</w:t>
+      </w:r>
+      <w:proofErr w:type="spellEnd"/>
+      <w:r>
+        <w:t>()</w:t>
+      </w:r>
+      <w:r>
+        <w:t>. А для інших</w:t>
+      </w:r>
+      <w:r>
+        <w:t xml:space="preserve"> – очищення текстів за допомогою регулярних виразів, по типу: </w:t>
+      </w:r>
+      <w:r>
+        <w:t>"[^a-</w:t>
+      </w:r>
+      <w:proofErr w:type="spellStart"/>
+      <w:r>
+        <w:t>zA</w:t>
+      </w:r>
+      <w:proofErr w:type="spellEnd"/>
+      <w:r>
+        <w:t>-Z\s]+"</w:t>
+      </w:r>
+      <w:r>
+        <w:t xml:space="preserve"> (текст з букв л</w:t>
+      </w:r>
+      <w:r>
+        <w:t>атинська абетк</w:t>
+      </w:r>
+      <w:r>
+        <w:t xml:space="preserve">и та пробілів), </w:t>
+      </w:r>
+      <w:r>
+        <w:t>"w+://s+</w:t>
+      </w:r>
+      <w:r>
+        <w:t>" (шаблон для пошук</w:t>
+      </w:r>
+      <w:r>
+        <w:t>у посилань</w:t>
+      </w:r>
+      <w:r>
+        <w:t>)</w:t>
+      </w:r>
+      <w:r>
+        <w:t>. Оскільки, після коригування текстів їх зміст міг зменшитися, необхідно повторно видалили поля з невеликим впливом (тексти менше 10 символів чи неоцінені відгуки менше 25</w:t>
+      </w:r>
+      <w:r>
+        <w:t xml:space="preserve"> </w:t>
+      </w:r>
+      <w:r>
+        <w:t>символів)</w:t>
+      </w:r>
+      <w:r>
+        <w:t xml:space="preserve">. Після виконаної дії кількість полів зменшилась з </w:t>
+      </w:r>
+      <w:r>
+        <w:t>5041078</w:t>
+      </w:r>
+      <w:r>
+        <w:t xml:space="preserve"> до 4988035.</w:t>
+      </w:r>
+    </w:p>
+    <w:p>
+      <w:pPr>
+        <w:spacing w:after="240"/>
+        <w:jc w:val="left"/>
+      </w:pPr>
+      <w:r>
+        <w:t xml:space="preserve">Наступним етапом є </w:t>
+      </w:r>
       <w:proofErr w:type="spellStart"/>
       <w:r>
         <w:t>токенізація</w:t>
       </w:r>
       <w:proofErr w:type="spellEnd"/>
       <w:r>
-        <w:t>;</w:t>
-      </w:r>
-    </w:p>
-    <w:p>
-      <w:pPr>
-        <w:pStyle w:val="af1"/>
-        <w:numPr>
-          <w:ilvl w:val="0"/>
-          <w:numId w:val="33"/>
-        </w:numPr>
+        <w:t xml:space="preserve">. </w:t>
+      </w:r>
+      <w:proofErr w:type="spellStart"/>
+      <w:r>
+        <w:t>Токенізація</w:t>
+      </w:r>
+      <w:proofErr w:type="spellEnd"/>
+      <w:r>
+        <w:t xml:space="preserve"> </w:t>
+      </w:r>
+      <w:r>
+        <w:t xml:space="preserve">– </w:t>
+      </w:r>
+      <w:r>
+        <w:t>оброб</w:t>
+      </w:r>
+      <w:r>
+        <w:t>ка</w:t>
+      </w:r>
+      <w:r>
+        <w:t xml:space="preserve"> тексту</w:t>
+      </w:r>
+      <w:r>
+        <w:t>, що п</w:t>
+      </w:r>
+      <w:r>
+        <w:t>олягає в розбит</w:t>
+      </w:r>
+      <w:r>
+        <w:t>і</w:t>
+      </w:r>
+      <w:r>
+        <w:t xml:space="preserve"> довгих рядків тексту на дрібніші</w:t>
+      </w:r>
+      <w:r>
+        <w:t xml:space="preserve">, у нашому випадку – на </w:t>
+      </w:r>
+      <w:r>
+        <w:lastRenderedPageBreak/>
+        <w:t>слова. У цій курсовій роботі токени будуть паралельно існують у додатковій колонці «</w:t>
+      </w:r>
+      <w:proofErr w:type="spellStart"/>
+      <w:r>
+        <w:t>tokens</w:t>
+      </w:r>
+      <w:proofErr w:type="spellEnd"/>
+      <w:r>
+        <w:t xml:space="preserve">». </w:t>
+      </w:r>
+      <w:r>
+        <w:t>Розбиття реалізується наступною функцією:</w:t>
+      </w:r>
+    </w:p>
+    <w:p>
+      <w:pPr>
         <w:spacing w:after="240"/>
-        <w:jc w:val="left"/>
-      </w:pPr>
-      <w:r>
-        <w:t>унормування.</w:t>
+        <w:ind w:firstLine="720"/>
+        <w:jc w:val="left"/>
+      </w:pPr>
+      <w:proofErr w:type="spellStart"/>
+      <w:r>
+        <w:t>def</w:t>
+      </w:r>
+      <w:proofErr w:type="spellEnd"/>
+      <w:r>
+        <w:t xml:space="preserve"> </w:t>
+      </w:r>
+      <w:proofErr w:type="spellStart"/>
+      <w:r>
+        <w:t>delete_long_and_tokenize</w:t>
+      </w:r>
+      <w:proofErr w:type="spellEnd"/>
+      <w:r>
+        <w:t>(</w:t>
+      </w:r>
+      <w:proofErr w:type="spellStart"/>
+      <w:r>
+        <w:t>text</w:t>
+      </w:r>
+      <w:proofErr w:type="spellEnd"/>
+      <w:r>
+        <w:t>):</w:t>
       </w:r>
     </w:p>
     <w:p>
       <w:pPr>
         <w:spacing w:after="240"/>
         <w:jc w:val="left"/>
+      </w:pPr>
+      <w:r>
+        <w:t xml:space="preserve">    </w:t>
+      </w:r>
+      <w:r>
+        <w:tab/>
+      </w:r>
+      <w:proofErr w:type="spellStart"/>
+      <w:r>
+        <w:t>res</w:t>
+      </w:r>
+      <w:proofErr w:type="spellEnd"/>
+      <w:r>
+        <w:t xml:space="preserve"> = [w </w:t>
+      </w:r>
+      <w:proofErr w:type="spellStart"/>
+      <w:r>
+        <w:t>for</w:t>
+      </w:r>
+      <w:proofErr w:type="spellEnd"/>
+      <w:r>
+        <w:t xml:space="preserve"> w </w:t>
+      </w:r>
+      <w:proofErr w:type="spellStart"/>
+      <w:r>
+        <w:t>in</w:t>
+      </w:r>
+      <w:proofErr w:type="spellEnd"/>
+      <w:r>
+        <w:t xml:space="preserve"> </w:t>
+      </w:r>
+      <w:proofErr w:type="spellStart"/>
+      <w:r>
+        <w:t>text.split</w:t>
+      </w:r>
+      <w:proofErr w:type="spellEnd"/>
+      <w:r>
+        <w:t xml:space="preserve">() </w:t>
+      </w:r>
+      <w:proofErr w:type="spellStart"/>
+      <w:r>
+        <w:t>if</w:t>
+      </w:r>
+      <w:proofErr w:type="spellEnd"/>
+      <w:r>
+        <w:t xml:space="preserve"> </w:t>
+      </w:r>
+      <w:proofErr w:type="spellStart"/>
+      <w:r>
+        <w:t>len</w:t>
+      </w:r>
+      <w:proofErr w:type="spellEnd"/>
+      <w:r>
+        <w:t>(w) &lt; 20]</w:t>
+      </w:r>
+    </w:p>
+    <w:p>
+      <w:pPr>
+        <w:spacing w:after="240"/>
+        <w:jc w:val="left"/>
+      </w:pPr>
+      <w:r>
+        <w:t xml:space="preserve">    </w:t>
+      </w:r>
+      <w:r>
+        <w:tab/>
+      </w:r>
+      <w:proofErr w:type="spellStart"/>
+      <w:r>
+        <w:t>if</w:t>
+      </w:r>
+      <w:proofErr w:type="spellEnd"/>
+      <w:r>
+        <w:t xml:space="preserve"> </w:t>
+      </w:r>
+      <w:proofErr w:type="spellStart"/>
+      <w:r>
+        <w:t>len</w:t>
+      </w:r>
+      <w:proofErr w:type="spellEnd"/>
+      <w:r>
+        <w:t>(</w:t>
+      </w:r>
+      <w:proofErr w:type="spellStart"/>
+      <w:r>
+        <w:t>res</w:t>
+      </w:r>
+      <w:proofErr w:type="spellEnd"/>
+      <w:r>
+        <w:t>) &lt;= 3:</w:t>
+      </w:r>
+    </w:p>
+    <w:p>
+      <w:pPr>
+        <w:spacing w:after="240"/>
+        <w:jc w:val="left"/>
+      </w:pPr>
+      <w:r>
+        <w:t xml:space="preserve">        </w:t>
+      </w:r>
+      <w:r>
+        <w:tab/>
+      </w:r>
+      <w:r>
+        <w:tab/>
+      </w:r>
+      <w:proofErr w:type="spellStart"/>
+      <w:r>
+        <w:t>res</w:t>
+      </w:r>
+      <w:proofErr w:type="spellEnd"/>
+      <w:r>
+        <w:t xml:space="preserve"> = ''</w:t>
+      </w:r>
+    </w:p>
+    <w:p>
+      <w:pPr>
+        <w:spacing w:after="240"/>
+        <w:jc w:val="left"/>
+      </w:pPr>
+      <w:r>
+        <w:t xml:space="preserve">    </w:t>
+      </w:r>
+      <w:r>
+        <w:tab/>
+      </w:r>
+      <w:proofErr w:type="spellStart"/>
+      <w:r>
+        <w:t>return</w:t>
+      </w:r>
+      <w:proofErr w:type="spellEnd"/>
+      <w:r>
+        <w:t xml:space="preserve"> </w:t>
+      </w:r>
+      <w:proofErr w:type="spellStart"/>
+      <w:r>
+        <w:t>res</w:t>
+      </w:r>
+      <w:proofErr w:type="spellEnd"/>
+    </w:p>
+    <w:p>
+      <w:pPr>
+        <w:spacing w:after="240"/>
+        <w:jc w:val="left"/>
+      </w:pPr>
+      <w:r>
+        <w:t>Кожен відгук розбивається на слова, поміщаючись списком у змінну, і одразу перевіряється кількість слів. Якщо слів менше 3-х включно, то можна вважати коментар не цінним</w:t>
+      </w:r>
+      <w:r>
+        <w:t xml:space="preserve"> і видалити його після </w:t>
+      </w:r>
+      <w:proofErr w:type="spellStart"/>
+      <w:r>
+        <w:t>токенізації</w:t>
+      </w:r>
+      <w:proofErr w:type="spellEnd"/>
+      <w:r>
+        <w:t xml:space="preserve">. Вже на цьому кроці отримуємо зменшення фрейму у </w:t>
+      </w:r>
+      <w:r>
+        <w:t>200885</w:t>
+      </w:r>
+      <w:r>
+        <w:t xml:space="preserve"> </w:t>
+      </w:r>
+      <w:r>
+        <w:t>до 4787150 полів</w:t>
+      </w:r>
+      <w:r>
+        <w:t>.</w:t>
+      </w:r>
+    </w:p>
+    <w:p>
+      <w:pPr>
+        <w:spacing w:after="240"/>
+        <w:jc w:val="left"/>
+        <w:rPr>
+          <w:lang w:val="ru-UA"/>
+        </w:rPr>
+      </w:pPr>
+      <w:r>
+        <w:t>На черзі крок</w:t>
+      </w:r>
+      <w:r>
+        <w:t xml:space="preserve"> –</w:t>
+      </w:r>
+      <w:r>
+        <w:t xml:space="preserve"> видалення стоп-слів.</w:t>
+      </w:r>
+      <w:r>
+        <w:t xml:space="preserve"> </w:t>
+      </w:r>
+      <w:r>
+        <w:t xml:space="preserve">Стоп-слова – це </w:t>
+      </w:r>
+      <w:r>
+        <w:t>ті, що не містять цінної інформації («», «», «» і под.)</w:t>
+      </w:r>
+      <w:r>
+        <w:t>. Їх перелік міститься</w:t>
+      </w:r>
+      <w:r>
+        <w:t xml:space="preserve"> в стоп-списку, як</w:t>
+      </w:r>
+      <w:r>
+        <w:t>ий використовується для</w:t>
+      </w:r>
+      <w:r>
+        <w:t xml:space="preserve"> видал</w:t>
+      </w:r>
+      <w:r>
+        <w:t>ення</w:t>
+      </w:r>
+      <w:r>
+        <w:t xml:space="preserve"> відповідних слів у тексті. У нашому випадку використовується стандартний пакет англійських стоп-слів з бібліотеки </w:t>
+      </w:r>
+      <w:proofErr w:type="spellStart"/>
+      <w:r>
         <w:rPr>
           <w:lang w:val="en-US"/>
         </w:rPr>
-      </w:pPr>
-      <w:r>
-        <w:t>Отож, перейдемо до практичного способу вирішення вищеописаних пунктів. Перший етап має на увазі те, що коментар може містити тільки літери. О</w:t>
-      </w:r>
-      <w:proofErr w:type="spellStart"/>
+        <w:t>nltk</w:t>
+      </w:r>
+      <w:proofErr w:type="spellEnd"/>
       <w:r>
         <w:rPr>
           <w:lang w:val="ru-RU"/>
         </w:rPr>
-        <w:t>тже</w:t>
-      </w:r>
-      <w:proofErr w:type="spellEnd"/>
+        <w:t>.</w:t>
+      </w:r>
       <w:r>
         <w:rPr>
           <w:lang w:val="ru-RU"/>
         </w:rPr>
         <w:t xml:space="preserve"> </w:t>
+      </w:r>
+      <w:r>
+        <w:t xml:space="preserve">Єдиний момент, що потребує попереднього редагування у цих словах, це те, що вони мають й інші знаки окрім літер. Наші відгуки вже попередньо були очищенні від </w:t>
+      </w:r>
+      <w:r>
+        <w:t xml:space="preserve">таких символів, отже необхідно виконати подібну очистку для пакету стоп-слів. Використовуючи регулярний вираз </w:t>
+      </w:r>
+      <w:r>
+        <w:t>"[^a-</w:t>
+      </w:r>
+      <w:proofErr w:type="spellStart"/>
+      <w:r>
+        <w:t>zA</w:t>
+      </w:r>
+      <w:proofErr w:type="spellEnd"/>
+      <w:r>
+        <w:t>-Z]+"</w:t>
+      </w:r>
+      <w:r>
+        <w:t xml:space="preserve">, очищуємо слова від символів, що не належать літерам латинської абетки. Далі ж виконуємо видалення </w:t>
+      </w:r>
+      <w:r>
+        <w:t xml:space="preserve">саме </w:t>
+      </w:r>
+      <w:r>
+        <w:t>для колонки «</w:t>
+      </w:r>
+      <w:r>
+        <w:rPr>
+          <w:lang w:val="en-US"/>
+        </w:rPr>
+        <w:t>tokens</w:t>
+      </w:r>
+      <w:r>
+        <w:t xml:space="preserve">». Колонка з відгуками зможе містити задуману граматичну структуру, а токени у майбутньому можуть будуть </w:t>
       </w:r>
     </w:p>
     <w:p>
@@ -27870,6 +28236,7 @@
   <w:style w:type="character" w:default="1" w:styleId="a0">
     <w:name w:val="Default Paragraph Font"/>
     <w:uiPriority w:val="1"/>
+    <w:semiHidden/>
     <w:unhideWhenUsed/>
   </w:style>
   <w:style w:type="table" w:default="1" w:styleId="a1">

</xml_diff>